<commit_message>
Changed indexes and outputs
</commit_message>
<xml_diff>
--- a/Laboratory-work-3/Отчет Базы Данных ЛАБ 3.docx
+++ b/Laboratory-work-3/Отчет Базы Данных ЛАБ 3.docx
@@ -102,16 +102,7 @@
           <w:sz w:val="32"/>
           <w:szCs w:val="32"/>
         </w:rPr>
-        <w:t xml:space="preserve">Лабораторная работа </w:t>
-      </w:r>
-      <w:r>
-        <w:rPr>
-          <w:rFonts w:cstheme="minorHAnsi"/>
-          <w:i/>
-          <w:sz w:val="32"/>
-          <w:szCs w:val="32"/>
-        </w:rPr>
-        <w:t>3</w:t>
+        <w:t>Лабораторная работа 3</w:t>
       </w:r>
     </w:p>
     <w:p>
@@ -2056,7 +2047,7 @@
                     <pic:cNvPicPr/>
                   </pic:nvPicPr>
                   <pic:blipFill>
-                    <a:blip r:embed="rId4">
+                    <a:blip r:embed="rId5">
                       <a:extLst>
                         <a:ext uri="{28A0092B-C50C-407E-A947-70E740481C1C}">
                           <a14:useLocalDpi xmlns:a14="http://schemas.microsoft.com/office/drawing/2010/main" val="0"/>
@@ -2154,16 +2145,7 @@
           <w:sz w:val="24"/>
           <w:szCs w:val="24"/>
         </w:rPr>
-        <w:t xml:space="preserve"> 117219.</w:t>
-      </w:r>
-      <w:r>
-        <w:rPr>
-          <w:rFonts w:cstheme="minorHAnsi"/>
-          <w:i/>
-          <w:sz w:val="24"/>
-          <w:szCs w:val="24"/>
-        </w:rPr>
-        <w:t xml:space="preserve"> Имеет смысл сделать сначала выборку по Н_ВЕДОМОСТЬ.ЧЛВК_ИД = 153285, а </w:t>
+        <w:t xml:space="preserve"> 117219. Имеет смысл сделать сначала выборку по Н_ВЕДОМОСТЬ.ЧЛВК_ИД = 153285, а </w:t>
       </w:r>
       <w:proofErr w:type="gramStart"/>
       <w:r>
@@ -2260,16 +2242,7 @@
           <w:sz w:val="24"/>
           <w:szCs w:val="24"/>
         </w:rPr>
-        <w:t xml:space="preserve">_ИД имеет смысл добавить индекс. Если мы оставим </w:t>
-      </w:r>
-      <w:r>
-        <w:rPr>
-          <w:rFonts w:cstheme="minorHAnsi"/>
-          <w:i/>
-          <w:sz w:val="24"/>
-          <w:szCs w:val="24"/>
-        </w:rPr>
-        <w:t>Н_ВЕДОМОСТИ.ЧЛВК_</w:t>
+        <w:t>_ИД имеет смысл добавить индекс. Если мы оставим Н_ВЕДОМОСТИ.ЧЛВК_</w:t>
       </w:r>
       <w:proofErr w:type="gramStart"/>
       <w:r>
@@ -2289,16 +2262,7 @@
           <w:sz w:val="24"/>
           <w:szCs w:val="24"/>
         </w:rPr>
-        <w:t xml:space="preserve"> 117219</w:t>
-      </w:r>
-      <w:r>
-        <w:rPr>
-          <w:rFonts w:cstheme="minorHAnsi"/>
-          <w:i/>
-          <w:sz w:val="24"/>
-          <w:szCs w:val="24"/>
-        </w:rPr>
-        <w:t xml:space="preserve"> то нужно добавить </w:t>
+        <w:t xml:space="preserve"> 117219 то нужно добавить </w:t>
       </w:r>
       <w:r>
         <w:rPr>
@@ -2384,16 +2348,7 @@
           <w:sz w:val="24"/>
           <w:szCs w:val="24"/>
         </w:rPr>
-        <w:t xml:space="preserve">Если мы не оставим </w:t>
-      </w:r>
-      <w:r>
-        <w:rPr>
-          <w:rFonts w:cstheme="minorHAnsi"/>
-          <w:i/>
-          <w:sz w:val="24"/>
-          <w:szCs w:val="24"/>
-        </w:rPr>
-        <w:t>Н_ВЕДОМОСТИ.ЧЛВК_</w:t>
+        <w:t>Если мы не оставим Н_ВЕДОМОСТИ.ЧЛВК_</w:t>
       </w:r>
       <w:proofErr w:type="gramStart"/>
       <w:r>
@@ -2413,16 +2368,7 @@
           <w:sz w:val="24"/>
           <w:szCs w:val="24"/>
         </w:rPr>
-        <w:t xml:space="preserve"> 11721</w:t>
-      </w:r>
-      <w:r>
-        <w:rPr>
-          <w:rFonts w:cstheme="minorHAnsi"/>
-          <w:i/>
-          <w:sz w:val="24"/>
-          <w:szCs w:val="24"/>
-        </w:rPr>
-        <w:t xml:space="preserve"> то лучше добавить </w:t>
+        <w:t xml:space="preserve"> 11721 то лучше добавить </w:t>
       </w:r>
       <w:r>
         <w:rPr>
@@ -3030,9 +2976,19 @@
           <w:color w:val="080808"/>
           <w:sz w:val="24"/>
           <w:szCs w:val="24"/>
+          <w:lang w:val="en-US"/>
         </w:rPr>
         <w:lastRenderedPageBreak/>
         <w:br/>
+      </w:r>
+      <w:r>
+        <w:rPr>
+          <w:rFonts w:asciiTheme="minorHAnsi" w:hAnsiTheme="minorHAnsi" w:cstheme="minorHAnsi"/>
+          <w:i/>
+          <w:color w:val="080808"/>
+          <w:sz w:val="24"/>
+          <w:szCs w:val="24"/>
+        </w:rPr>
         <w:t xml:space="preserve">Этих индексов может ускорить запросы, потому что по данным атрибутам идет выборка с использованием операторов = </w:t>
       </w:r>
       <w:proofErr w:type="gramStart"/>
@@ -6638,6 +6594,7 @@
           <w:i/>
           <w:sz w:val="24"/>
           <w:szCs w:val="24"/>
+          <w:lang w:val="en-US"/>
         </w:rPr>
       </w:pPr>
     </w:p>
@@ -6782,8 +6739,6 @@
           <w:szCs w:val="24"/>
         </w:rPr>
       </w:pPr>
-      <w:bookmarkStart w:id="0" w:name="_GoBack"/>
-      <w:bookmarkEnd w:id="0"/>
     </w:p>
     <w:p>
       <w:pPr>
@@ -7245,6 +7200,609 @@
     </w:p>
     <w:p>
       <w:pPr>
+        <w:pStyle w:val="HTML"/>
+        <w:shd w:val="clear" w:color="auto" w:fill="FFFFFF"/>
+        <w:rPr>
+          <w:rFonts w:asciiTheme="minorHAnsi" w:hAnsiTheme="minorHAnsi" w:cstheme="minorHAnsi"/>
+          <w:i/>
+          <w:color w:val="080808"/>
+          <w:sz w:val="24"/>
+          <w:szCs w:val="24"/>
+        </w:rPr>
+      </w:pPr>
+    </w:p>
+    <w:p>
+      <w:pPr>
+        <w:pStyle w:val="HTML"/>
+        <w:shd w:val="clear" w:color="auto" w:fill="FFFFFF"/>
+        <w:rPr>
+          <w:rFonts w:asciiTheme="minorHAnsi" w:hAnsiTheme="minorHAnsi" w:cstheme="minorHAnsi"/>
+          <w:i/>
+          <w:color w:val="080808"/>
+          <w:sz w:val="24"/>
+          <w:szCs w:val="24"/>
+        </w:rPr>
+      </w:pPr>
+      <w:r>
+        <w:rPr>
+          <w:rFonts w:asciiTheme="minorHAnsi" w:hAnsiTheme="minorHAnsi" w:cstheme="minorHAnsi"/>
+          <w:i/>
+          <w:color w:val="080808"/>
+          <w:sz w:val="24"/>
+          <w:szCs w:val="24"/>
+        </w:rPr>
+        <w:t xml:space="preserve">Можно улучшить этот запрос. Потому что   </w:t>
+      </w:r>
+      <w:r>
+        <w:rPr>
+          <w:rFonts w:asciiTheme="minorHAnsi" w:hAnsiTheme="minorHAnsi" w:cstheme="minorHAnsi"/>
+          <w:i/>
+          <w:color w:val="080808"/>
+          <w:sz w:val="24"/>
+          <w:szCs w:val="24"/>
+        </w:rPr>
+        <w:br/>
+      </w:r>
+    </w:p>
+    <w:p>
+      <w:pPr>
+        <w:shd w:val="clear" w:color="auto" w:fill="FFFFFF"/>
+        <w:tabs>
+          <w:tab w:val="left" w:pos="916"/>
+          <w:tab w:val="left" w:pos="1832"/>
+          <w:tab w:val="left" w:pos="2748"/>
+          <w:tab w:val="left" w:pos="3664"/>
+          <w:tab w:val="left" w:pos="4580"/>
+          <w:tab w:val="left" w:pos="5496"/>
+          <w:tab w:val="left" w:pos="6412"/>
+          <w:tab w:val="left" w:pos="7328"/>
+          <w:tab w:val="left" w:pos="8244"/>
+          <w:tab w:val="left" w:pos="9160"/>
+          <w:tab w:val="left" w:pos="10076"/>
+          <w:tab w:val="left" w:pos="10992"/>
+          <w:tab w:val="left" w:pos="11908"/>
+          <w:tab w:val="left" w:pos="12824"/>
+          <w:tab w:val="left" w:pos="13740"/>
+          <w:tab w:val="left" w:pos="14656"/>
+        </w:tabs>
+        <w:spacing w:after="0" w:line="240" w:lineRule="auto"/>
+        <w:rPr>
+          <w:rFonts w:eastAsia="Times New Roman" w:cstheme="minorHAnsi"/>
+          <w:i/>
+          <w:color w:val="080808"/>
+          <w:sz w:val="24"/>
+          <w:szCs w:val="24"/>
+          <w:lang w:eastAsia="ru-RU"/>
+        </w:rPr>
+      </w:pPr>
+      <w:r>
+        <w:rPr>
+          <w:rFonts w:eastAsia="Times New Roman" w:cstheme="minorHAnsi"/>
+          <w:i/>
+          <w:color w:val="0033B3"/>
+          <w:sz w:val="24"/>
+          <w:szCs w:val="24"/>
+          <w:lang w:eastAsia="ru-RU"/>
+        </w:rPr>
+        <w:t>EXPLAIN ANALYSE</w:t>
+      </w:r>
+      <w:r>
+        <w:rPr>
+          <w:rFonts w:eastAsia="Times New Roman" w:cstheme="minorHAnsi"/>
+          <w:i/>
+          <w:color w:val="0033B3"/>
+          <w:sz w:val="24"/>
+          <w:szCs w:val="24"/>
+          <w:lang w:eastAsia="ru-RU"/>
+        </w:rPr>
+        <w:br/>
+        <w:t xml:space="preserve">SELECT </w:t>
+      </w:r>
+      <w:r>
+        <w:rPr>
+          <w:rFonts w:eastAsia="Times New Roman" w:cstheme="minorHAnsi"/>
+          <w:i/>
+          <w:color w:val="000000"/>
+          <w:sz w:val="24"/>
+          <w:szCs w:val="24"/>
+          <w:lang w:eastAsia="ru-RU"/>
+        </w:rPr>
+        <w:t>ЛЮДИ</w:t>
+      </w:r>
+      <w:r>
+        <w:rPr>
+          <w:rFonts w:eastAsia="Times New Roman" w:cstheme="minorHAnsi"/>
+          <w:i/>
+          <w:color w:val="080808"/>
+          <w:sz w:val="24"/>
+          <w:szCs w:val="24"/>
+          <w:lang w:eastAsia="ru-RU"/>
+        </w:rPr>
+        <w:t xml:space="preserve">.ИД, </w:t>
+      </w:r>
+      <w:r>
+        <w:rPr>
+          <w:rFonts w:eastAsia="Times New Roman" w:cstheme="minorHAnsi"/>
+          <w:i/>
+          <w:color w:val="000000"/>
+          <w:sz w:val="24"/>
+          <w:szCs w:val="24"/>
+          <w:lang w:eastAsia="ru-RU"/>
+        </w:rPr>
+        <w:t>ОБУЧЕНИЯ</w:t>
+      </w:r>
+      <w:r>
+        <w:rPr>
+          <w:rFonts w:eastAsia="Times New Roman" w:cstheme="minorHAnsi"/>
+          <w:i/>
+          <w:color w:val="080808"/>
+          <w:sz w:val="24"/>
+          <w:szCs w:val="24"/>
+          <w:lang w:eastAsia="ru-RU"/>
+        </w:rPr>
+        <w:t xml:space="preserve">.НЗК, </w:t>
+      </w:r>
+      <w:r>
+        <w:rPr>
+          <w:rFonts w:eastAsia="Times New Roman" w:cstheme="minorHAnsi"/>
+          <w:i/>
+          <w:color w:val="000000"/>
+          <w:sz w:val="24"/>
+          <w:szCs w:val="24"/>
+          <w:lang w:eastAsia="ru-RU"/>
+        </w:rPr>
+        <w:t>УЧЕНИКИ</w:t>
+      </w:r>
+      <w:r>
+        <w:rPr>
+          <w:rFonts w:eastAsia="Times New Roman" w:cstheme="minorHAnsi"/>
+          <w:i/>
+          <w:color w:val="080808"/>
+          <w:sz w:val="24"/>
+          <w:szCs w:val="24"/>
+          <w:lang w:eastAsia="ru-RU"/>
+        </w:rPr>
+        <w:t>.ГРУППА</w:t>
+      </w:r>
+      <w:r>
+        <w:rPr>
+          <w:rFonts w:eastAsia="Times New Roman" w:cstheme="minorHAnsi"/>
+          <w:i/>
+          <w:color w:val="080808"/>
+          <w:sz w:val="24"/>
+          <w:szCs w:val="24"/>
+          <w:lang w:eastAsia="ru-RU"/>
+        </w:rPr>
+        <w:br/>
+      </w:r>
+      <w:r>
+        <w:rPr>
+          <w:rFonts w:eastAsia="Times New Roman" w:cstheme="minorHAnsi"/>
+          <w:i/>
+          <w:color w:val="0033B3"/>
+          <w:sz w:val="24"/>
+          <w:szCs w:val="24"/>
+          <w:lang w:eastAsia="ru-RU"/>
+        </w:rPr>
+        <w:t xml:space="preserve">FROM </w:t>
+      </w:r>
+      <w:r>
+        <w:rPr>
+          <w:rFonts w:eastAsia="Times New Roman" w:cstheme="minorHAnsi"/>
+          <w:i/>
+          <w:color w:val="080808"/>
+          <w:sz w:val="24"/>
+          <w:szCs w:val="24"/>
+          <w:lang w:eastAsia="ru-RU"/>
+        </w:rPr>
+        <w:t xml:space="preserve">Н_УЧЕНИКИ </w:t>
+      </w:r>
+      <w:r>
+        <w:rPr>
+          <w:rFonts w:eastAsia="Times New Roman" w:cstheme="minorHAnsi"/>
+          <w:i/>
+          <w:color w:val="0033B3"/>
+          <w:sz w:val="24"/>
+          <w:szCs w:val="24"/>
+          <w:lang w:eastAsia="ru-RU"/>
+        </w:rPr>
+        <w:t xml:space="preserve">AS </w:t>
+      </w:r>
+      <w:r>
+        <w:rPr>
+          <w:rFonts w:eastAsia="Times New Roman" w:cstheme="minorHAnsi"/>
+          <w:i/>
+          <w:color w:val="000000"/>
+          <w:sz w:val="24"/>
+          <w:szCs w:val="24"/>
+          <w:lang w:eastAsia="ru-RU"/>
+        </w:rPr>
+        <w:t>УЧЕНИКИ</w:t>
+      </w:r>
+      <w:r>
+        <w:rPr>
+          <w:rFonts w:eastAsia="Times New Roman" w:cstheme="minorHAnsi"/>
+          <w:i/>
+          <w:color w:val="000000"/>
+          <w:sz w:val="24"/>
+          <w:szCs w:val="24"/>
+          <w:lang w:eastAsia="ru-RU"/>
+        </w:rPr>
+        <w:br/>
+        <w:t xml:space="preserve">         </w:t>
+      </w:r>
+      <w:r>
+        <w:rPr>
+          <w:rFonts w:eastAsia="Times New Roman" w:cstheme="minorHAnsi"/>
+          <w:i/>
+          <w:color w:val="0033B3"/>
+          <w:sz w:val="24"/>
+          <w:szCs w:val="24"/>
+          <w:lang w:eastAsia="ru-RU"/>
+        </w:rPr>
+        <w:t xml:space="preserve">RIGHT JOIN </w:t>
+      </w:r>
+      <w:r>
+        <w:rPr>
+          <w:rFonts w:eastAsia="Times New Roman" w:cstheme="minorHAnsi"/>
+          <w:i/>
+          <w:color w:val="080808"/>
+          <w:sz w:val="24"/>
+          <w:szCs w:val="24"/>
+          <w:lang w:eastAsia="ru-RU"/>
+        </w:rPr>
+        <w:t xml:space="preserve">Н_ЛЮДИ </w:t>
+      </w:r>
+      <w:r>
+        <w:rPr>
+          <w:rFonts w:eastAsia="Times New Roman" w:cstheme="minorHAnsi"/>
+          <w:i/>
+          <w:color w:val="0033B3"/>
+          <w:sz w:val="24"/>
+          <w:szCs w:val="24"/>
+          <w:lang w:eastAsia="ru-RU"/>
+        </w:rPr>
+        <w:t xml:space="preserve">AS </w:t>
+      </w:r>
+      <w:r>
+        <w:rPr>
+          <w:rFonts w:eastAsia="Times New Roman" w:cstheme="minorHAnsi"/>
+          <w:i/>
+          <w:color w:val="000000"/>
+          <w:sz w:val="24"/>
+          <w:szCs w:val="24"/>
+          <w:lang w:eastAsia="ru-RU"/>
+        </w:rPr>
+        <w:t xml:space="preserve">ЛЮДИ </w:t>
+      </w:r>
+      <w:r>
+        <w:rPr>
+          <w:rFonts w:eastAsia="Times New Roman" w:cstheme="minorHAnsi"/>
+          <w:i/>
+          <w:color w:val="0033B3"/>
+          <w:sz w:val="24"/>
+          <w:szCs w:val="24"/>
+          <w:lang w:eastAsia="ru-RU"/>
+        </w:rPr>
+        <w:t xml:space="preserve">ON </w:t>
+      </w:r>
+      <w:r>
+        <w:rPr>
+          <w:rFonts w:eastAsia="Times New Roman" w:cstheme="minorHAnsi"/>
+          <w:i/>
+          <w:color w:val="000000"/>
+          <w:sz w:val="24"/>
+          <w:szCs w:val="24"/>
+          <w:lang w:eastAsia="ru-RU"/>
+        </w:rPr>
+        <w:t>УЧЕНИКИ</w:t>
+      </w:r>
+      <w:r>
+        <w:rPr>
+          <w:rFonts w:eastAsia="Times New Roman" w:cstheme="minorHAnsi"/>
+          <w:i/>
+          <w:color w:val="080808"/>
+          <w:sz w:val="24"/>
+          <w:szCs w:val="24"/>
+          <w:lang w:eastAsia="ru-RU"/>
+        </w:rPr>
+        <w:t xml:space="preserve">.ЧЛВК_ИД = </w:t>
+      </w:r>
+      <w:r>
+        <w:rPr>
+          <w:rFonts w:eastAsia="Times New Roman" w:cstheme="minorHAnsi"/>
+          <w:i/>
+          <w:color w:val="000000"/>
+          <w:sz w:val="24"/>
+          <w:szCs w:val="24"/>
+          <w:lang w:eastAsia="ru-RU"/>
+        </w:rPr>
+        <w:t>ЛЮДИ</w:t>
+      </w:r>
+      <w:r>
+        <w:rPr>
+          <w:rFonts w:eastAsia="Times New Roman" w:cstheme="minorHAnsi"/>
+          <w:i/>
+          <w:color w:val="080808"/>
+          <w:sz w:val="24"/>
+          <w:szCs w:val="24"/>
+          <w:lang w:eastAsia="ru-RU"/>
+        </w:rPr>
+        <w:t>.ИД</w:t>
+      </w:r>
+      <w:r>
+        <w:rPr>
+          <w:rFonts w:eastAsia="Times New Roman" w:cstheme="minorHAnsi"/>
+          <w:i/>
+          <w:color w:val="080808"/>
+          <w:sz w:val="24"/>
+          <w:szCs w:val="24"/>
+          <w:lang w:eastAsia="ru-RU"/>
+        </w:rPr>
+        <w:br/>
+        <w:t xml:space="preserve">         </w:t>
+      </w:r>
+      <w:r>
+        <w:rPr>
+          <w:rFonts w:eastAsia="Times New Roman" w:cstheme="minorHAnsi"/>
+          <w:i/>
+          <w:color w:val="0033B3"/>
+          <w:sz w:val="24"/>
+          <w:szCs w:val="24"/>
+          <w:lang w:eastAsia="ru-RU"/>
+        </w:rPr>
+        <w:t>RIGHT JOIN</w:t>
+      </w:r>
+      <w:r>
+        <w:rPr>
+          <w:rFonts w:eastAsia="Times New Roman" w:cstheme="minorHAnsi"/>
+          <w:i/>
+          <w:color w:val="0033B3"/>
+          <w:sz w:val="24"/>
+          <w:szCs w:val="24"/>
+          <w:lang w:eastAsia="ru-RU"/>
+        </w:rPr>
+        <w:t xml:space="preserve"> </w:t>
+      </w:r>
+      <w:r>
+        <w:rPr>
+          <w:rFonts w:eastAsia="Times New Roman" w:cstheme="minorHAnsi"/>
+          <w:i/>
+          <w:color w:val="080808"/>
+          <w:sz w:val="24"/>
+          <w:szCs w:val="24"/>
+          <w:lang w:eastAsia="ru-RU"/>
+        </w:rPr>
+        <w:t xml:space="preserve">Н_ОБУЧЕНИЯ </w:t>
+      </w:r>
+      <w:r>
+        <w:rPr>
+          <w:rFonts w:eastAsia="Times New Roman" w:cstheme="minorHAnsi"/>
+          <w:i/>
+          <w:color w:val="0033B3"/>
+          <w:sz w:val="24"/>
+          <w:szCs w:val="24"/>
+          <w:lang w:eastAsia="ru-RU"/>
+        </w:rPr>
+        <w:t xml:space="preserve">AS </w:t>
+      </w:r>
+      <w:r>
+        <w:rPr>
+          <w:rFonts w:eastAsia="Times New Roman" w:cstheme="minorHAnsi"/>
+          <w:i/>
+          <w:color w:val="000000"/>
+          <w:sz w:val="24"/>
+          <w:szCs w:val="24"/>
+          <w:lang w:eastAsia="ru-RU"/>
+        </w:rPr>
+        <w:t xml:space="preserve">ОБУЧЕНИЯ </w:t>
+      </w:r>
+      <w:r>
+        <w:rPr>
+          <w:rFonts w:eastAsia="Times New Roman" w:cstheme="minorHAnsi"/>
+          <w:i/>
+          <w:color w:val="0033B3"/>
+          <w:sz w:val="24"/>
+          <w:szCs w:val="24"/>
+          <w:lang w:eastAsia="ru-RU"/>
+        </w:rPr>
+        <w:t xml:space="preserve">ON </w:t>
+      </w:r>
+      <w:r>
+        <w:rPr>
+          <w:rFonts w:eastAsia="Times New Roman" w:cstheme="minorHAnsi"/>
+          <w:i/>
+          <w:color w:val="000000"/>
+          <w:sz w:val="24"/>
+          <w:szCs w:val="24"/>
+          <w:lang w:eastAsia="ru-RU"/>
+        </w:rPr>
+        <w:t>ОБУЧЕНИЯ</w:t>
+      </w:r>
+      <w:r>
+        <w:rPr>
+          <w:rFonts w:eastAsia="Times New Roman" w:cstheme="minorHAnsi"/>
+          <w:i/>
+          <w:color w:val="080808"/>
+          <w:sz w:val="24"/>
+          <w:szCs w:val="24"/>
+          <w:lang w:eastAsia="ru-RU"/>
+        </w:rPr>
+        <w:t xml:space="preserve">.ЧЛВК_ИД = </w:t>
+      </w:r>
+      <w:r>
+        <w:rPr>
+          <w:rFonts w:eastAsia="Times New Roman" w:cstheme="minorHAnsi"/>
+          <w:i/>
+          <w:color w:val="000000"/>
+          <w:sz w:val="24"/>
+          <w:szCs w:val="24"/>
+          <w:lang w:eastAsia="ru-RU"/>
+        </w:rPr>
+        <w:t>ЛЮДИ</w:t>
+      </w:r>
+      <w:r>
+        <w:rPr>
+          <w:rFonts w:eastAsia="Times New Roman" w:cstheme="minorHAnsi"/>
+          <w:i/>
+          <w:color w:val="080808"/>
+          <w:sz w:val="24"/>
+          <w:szCs w:val="24"/>
+          <w:lang w:eastAsia="ru-RU"/>
+        </w:rPr>
+        <w:t>.ИД</w:t>
+      </w:r>
+      <w:r>
+        <w:rPr>
+          <w:rFonts w:eastAsia="Times New Roman" w:cstheme="minorHAnsi"/>
+          <w:i/>
+          <w:color w:val="080808"/>
+          <w:sz w:val="24"/>
+          <w:szCs w:val="24"/>
+          <w:lang w:eastAsia="ru-RU"/>
+        </w:rPr>
+        <w:br/>
+      </w:r>
+      <w:r>
+        <w:rPr>
+          <w:rFonts w:eastAsia="Times New Roman" w:cstheme="minorHAnsi"/>
+          <w:i/>
+          <w:color w:val="0033B3"/>
+          <w:sz w:val="24"/>
+          <w:szCs w:val="24"/>
+          <w:lang w:eastAsia="ru-RU"/>
+        </w:rPr>
+        <w:t xml:space="preserve">WHERE </w:t>
+      </w:r>
+      <w:proofErr w:type="gramStart"/>
+      <w:r>
+        <w:rPr>
+          <w:rFonts w:eastAsia="Times New Roman" w:cstheme="minorHAnsi"/>
+          <w:i/>
+          <w:color w:val="000000"/>
+          <w:sz w:val="24"/>
+          <w:szCs w:val="24"/>
+          <w:lang w:eastAsia="ru-RU"/>
+        </w:rPr>
+        <w:t>ЛЮДИ</w:t>
+      </w:r>
+      <w:r>
+        <w:rPr>
+          <w:rFonts w:eastAsia="Times New Roman" w:cstheme="minorHAnsi"/>
+          <w:i/>
+          <w:color w:val="080808"/>
+          <w:sz w:val="24"/>
+          <w:szCs w:val="24"/>
+          <w:lang w:eastAsia="ru-RU"/>
+        </w:rPr>
+        <w:t>.ОТЧЕСТВО &gt;</w:t>
+      </w:r>
+      <w:proofErr w:type="gramEnd"/>
+      <w:r>
+        <w:rPr>
+          <w:rFonts w:eastAsia="Times New Roman" w:cstheme="minorHAnsi"/>
+          <w:i/>
+          <w:color w:val="080808"/>
+          <w:sz w:val="24"/>
+          <w:szCs w:val="24"/>
+          <w:lang w:eastAsia="ru-RU"/>
+        </w:rPr>
+        <w:t xml:space="preserve"> </w:t>
+      </w:r>
+      <w:r>
+        <w:rPr>
+          <w:rFonts w:eastAsia="Times New Roman" w:cstheme="minorHAnsi"/>
+          <w:i/>
+          <w:color w:val="067D17"/>
+          <w:sz w:val="24"/>
+          <w:szCs w:val="24"/>
+          <w:lang w:eastAsia="ru-RU"/>
+        </w:rPr>
+        <w:t>'Владимирович'</w:t>
+      </w:r>
+      <w:r>
+        <w:rPr>
+          <w:rFonts w:eastAsia="Times New Roman" w:cstheme="minorHAnsi"/>
+          <w:i/>
+          <w:color w:val="067D17"/>
+          <w:sz w:val="24"/>
+          <w:szCs w:val="24"/>
+          <w:lang w:eastAsia="ru-RU"/>
+        </w:rPr>
+        <w:br/>
+        <w:t xml:space="preserve">  </w:t>
+      </w:r>
+      <w:r>
+        <w:rPr>
+          <w:rFonts w:eastAsia="Times New Roman" w:cstheme="minorHAnsi"/>
+          <w:i/>
+          <w:color w:val="0033B3"/>
+          <w:sz w:val="24"/>
+          <w:szCs w:val="24"/>
+          <w:lang w:eastAsia="ru-RU"/>
+        </w:rPr>
+        <w:t xml:space="preserve">AND </w:t>
+      </w:r>
+      <w:r>
+        <w:rPr>
+          <w:rFonts w:eastAsia="Times New Roman" w:cstheme="minorHAnsi"/>
+          <w:i/>
+          <w:color w:val="000000"/>
+          <w:sz w:val="24"/>
+          <w:szCs w:val="24"/>
+          <w:lang w:eastAsia="ru-RU"/>
+        </w:rPr>
+        <w:t>ОБУЧЕНИЯ</w:t>
+      </w:r>
+      <w:r>
+        <w:rPr>
+          <w:rFonts w:eastAsia="Times New Roman" w:cstheme="minorHAnsi"/>
+          <w:i/>
+          <w:color w:val="080808"/>
+          <w:sz w:val="24"/>
+          <w:szCs w:val="24"/>
+          <w:lang w:eastAsia="ru-RU"/>
+        </w:rPr>
+        <w:t xml:space="preserve">.НЗК &lt; </w:t>
+      </w:r>
+      <w:r>
+        <w:rPr>
+          <w:rFonts w:eastAsia="Times New Roman" w:cstheme="minorHAnsi"/>
+          <w:i/>
+          <w:color w:val="067D17"/>
+          <w:sz w:val="24"/>
+          <w:szCs w:val="24"/>
+          <w:lang w:eastAsia="ru-RU"/>
+        </w:rPr>
+        <w:t>'933232'</w:t>
+      </w:r>
+      <w:r>
+        <w:rPr>
+          <w:rFonts w:eastAsia="Times New Roman" w:cstheme="minorHAnsi"/>
+          <w:i/>
+          <w:color w:val="080808"/>
+          <w:sz w:val="24"/>
+          <w:szCs w:val="24"/>
+          <w:lang w:eastAsia="ru-RU"/>
+        </w:rPr>
+        <w:t>;</w:t>
+      </w:r>
+    </w:p>
+    <w:p>
+      <w:pPr>
+        <w:pStyle w:val="HTML"/>
+        <w:shd w:val="clear" w:color="auto" w:fill="FFFFFF"/>
+        <w:rPr>
+          <w:rFonts w:asciiTheme="minorHAnsi" w:hAnsiTheme="minorHAnsi" w:cstheme="minorHAnsi"/>
+          <w:i/>
+          <w:color w:val="080808"/>
+          <w:sz w:val="24"/>
+          <w:szCs w:val="24"/>
+        </w:rPr>
+      </w:pPr>
+    </w:p>
+    <w:p>
+      <w:pPr>
         <w:rPr>
           <w:rFonts w:cstheme="minorHAnsi"/>
           <w:i/>
@@ -7514,7 +8072,6 @@
           <w:sz w:val="24"/>
           <w:szCs w:val="24"/>
         </w:rPr>
-        <w:lastRenderedPageBreak/>
         <w:t>ПЛАНЫ ВЫПОЛНЕНИЯ ЗАПРОСА</w:t>
       </w:r>
       <w:r>
@@ -7530,9 +8087,9 @@
         </w:rPr>
         <w:drawing>
           <wp:inline distT="0" distB="0" distL="0" distR="0">
-            <wp:extent cx="6645910" cy="9552305"/>
-            <wp:effectExtent l="0" t="0" r="2540" b="0"/>
-            <wp:docPr id="4" name="Рисунок 4"/>
+            <wp:extent cx="6645910" cy="4549140"/>
+            <wp:effectExtent l="0" t="0" r="2540" b="3810"/>
+            <wp:docPr id="1" name="Рисунок 1"/>
             <wp:cNvGraphicFramePr>
               <a:graphicFrameLocks xmlns:a="http://schemas.openxmlformats.org/drawingml/2006/main" noChangeAspect="1"/>
             </wp:cNvGraphicFramePr>
@@ -7540,11 +8097,11 @@
               <a:graphicData uri="http://schemas.openxmlformats.org/drawingml/2006/picture">
                 <pic:pic xmlns:pic="http://schemas.openxmlformats.org/drawingml/2006/picture">
                   <pic:nvPicPr>
-                    <pic:cNvPr id="4" name="DBL_2 (2).png"/>
+                    <pic:cNvPr id="1" name="DBL_2 (1) (1).png"/>
                     <pic:cNvPicPr/>
                   </pic:nvPicPr>
                   <pic:blipFill>
-                    <a:blip r:embed="rId5">
+                    <a:blip r:embed="rId6" cstate="print">
                       <a:extLst>
                         <a:ext uri="{28A0092B-C50C-407E-A947-70E740481C1C}">
                           <a14:useLocalDpi xmlns:a14="http://schemas.microsoft.com/office/drawing/2010/main" val="0"/>
@@ -7558,7 +8115,7 @@
                   <pic:spPr>
                     <a:xfrm>
                       <a:off x="0" y="0"/>
-                      <a:ext cx="6645910" cy="9552305"/>
+                      <a:ext cx="6645910" cy="4549140"/>
                     </a:xfrm>
                     <a:prstGeom prst="rect">
                       <a:avLst/>
@@ -7580,6 +8137,419 @@
           <w:szCs w:val="24"/>
         </w:rPr>
       </w:pPr>
+    </w:p>
+    <w:p>
+      <w:pPr>
+        <w:rPr>
+          <w:rFonts w:cstheme="minorHAnsi"/>
+          <w:i/>
+          <w:sz w:val="24"/>
+          <w:szCs w:val="24"/>
+        </w:rPr>
+      </w:pPr>
+      <w:r>
+        <w:rPr>
+          <w:rFonts w:cstheme="minorHAnsi"/>
+          <w:i/>
+          <w:sz w:val="24"/>
+          <w:szCs w:val="24"/>
+        </w:rPr>
+        <w:t>Второй план самый неоптимальный, так как операции выборки происходят после объединений.</w:t>
+      </w:r>
+      <w:r>
+        <w:rPr>
+          <w:rFonts w:cstheme="minorHAnsi"/>
+          <w:i/>
+          <w:sz w:val="24"/>
+          <w:szCs w:val="24"/>
+        </w:rPr>
+        <w:br/>
+        <w:t xml:space="preserve">Третий план не самый оптимальный </w:t>
+      </w:r>
+      <w:r>
+        <w:rPr>
+          <w:rFonts w:cstheme="minorHAnsi"/>
+          <w:i/>
+          <w:sz w:val="24"/>
+          <w:szCs w:val="24"/>
+        </w:rPr>
+        <w:t>потому</w:t>
+      </w:r>
+      <w:r>
+        <w:rPr>
+          <w:rFonts w:cstheme="minorHAnsi"/>
+          <w:i/>
+          <w:sz w:val="24"/>
+          <w:szCs w:val="24"/>
+        </w:rPr>
+        <w:t xml:space="preserve"> </w:t>
+      </w:r>
+      <w:r>
+        <w:rPr>
+          <w:rFonts w:cstheme="minorHAnsi"/>
+          <w:i/>
+          <w:sz w:val="24"/>
+          <w:szCs w:val="24"/>
+        </w:rPr>
+        <w:t>что</w:t>
+      </w:r>
+      <w:r>
+        <w:rPr>
+          <w:rFonts w:cstheme="minorHAnsi"/>
+          <w:i/>
+          <w:sz w:val="24"/>
+          <w:szCs w:val="24"/>
+        </w:rPr>
+        <w:t xml:space="preserve"> если у нас будет </w:t>
+      </w:r>
+      <w:r>
+        <w:rPr>
+          <w:rFonts w:cstheme="minorHAnsi"/>
+          <w:i/>
+          <w:sz w:val="24"/>
+          <w:szCs w:val="24"/>
+          <w:lang w:val="en-US"/>
+        </w:rPr>
+        <w:t>hash</w:t>
+      </w:r>
+      <w:r>
+        <w:rPr>
+          <w:rFonts w:cstheme="minorHAnsi"/>
+          <w:i/>
+          <w:sz w:val="24"/>
+          <w:szCs w:val="24"/>
+        </w:rPr>
+        <w:t xml:space="preserve"> </w:t>
+      </w:r>
+      <w:r>
+        <w:rPr>
+          <w:rFonts w:cstheme="minorHAnsi"/>
+          <w:i/>
+          <w:sz w:val="24"/>
+          <w:szCs w:val="24"/>
+          <w:lang w:val="en-US"/>
+        </w:rPr>
+        <w:t>join</w:t>
+      </w:r>
+      <w:r>
+        <w:rPr>
+          <w:rFonts w:cstheme="minorHAnsi"/>
+          <w:i/>
+          <w:sz w:val="24"/>
+          <w:szCs w:val="24"/>
+        </w:rPr>
+        <w:t xml:space="preserve"> к</w:t>
+      </w:r>
+      <w:r>
+        <w:rPr>
+          <w:rFonts w:cstheme="minorHAnsi"/>
+          <w:i/>
+          <w:sz w:val="24"/>
+          <w:szCs w:val="24"/>
+        </w:rPr>
+        <w:t>ак правило, число строк в том наборе, на основе</w:t>
+      </w:r>
+      <w:r>
+        <w:rPr>
+          <w:rFonts w:cstheme="minorHAnsi"/>
+          <w:i/>
+          <w:sz w:val="24"/>
+          <w:szCs w:val="24"/>
+        </w:rPr>
+        <w:t xml:space="preserve"> которого строится хеш-таблица, </w:t>
+      </w:r>
+      <w:r>
+        <w:rPr>
+          <w:rFonts w:cstheme="minorHAnsi"/>
+          <w:i/>
+          <w:sz w:val="24"/>
+          <w:szCs w:val="24"/>
+        </w:rPr>
+        <w:t>меньше, чем во втором наборе. Это позволяет умен</w:t>
+      </w:r>
+      <w:r>
+        <w:rPr>
+          <w:rFonts w:cstheme="minorHAnsi"/>
+          <w:i/>
+          <w:sz w:val="24"/>
+          <w:szCs w:val="24"/>
+        </w:rPr>
+        <w:t>ьшить ее размер и ускорить про</w:t>
+      </w:r>
+      <w:r>
+        <w:rPr>
+          <w:rFonts w:cstheme="minorHAnsi"/>
+          <w:i/>
+          <w:sz w:val="24"/>
+          <w:szCs w:val="24"/>
+        </w:rPr>
+        <w:t xml:space="preserve">цесс обращения к </w:t>
+      </w:r>
+      <w:r>
+        <w:rPr>
+          <w:rFonts w:cstheme="minorHAnsi"/>
+          <w:i/>
+          <w:sz w:val="24"/>
+          <w:szCs w:val="24"/>
+        </w:rPr>
+        <w:t>ней.</w:t>
+      </w:r>
+      <w:r>
+        <w:rPr>
+          <w:rFonts w:cstheme="minorHAnsi"/>
+          <w:i/>
+          <w:sz w:val="24"/>
+          <w:szCs w:val="24"/>
+        </w:rPr>
+        <w:t xml:space="preserve"> Оптимальным</w:t>
+      </w:r>
+      <w:r>
+        <w:rPr>
+          <w:rFonts w:cstheme="minorHAnsi"/>
+          <w:i/>
+          <w:sz w:val="24"/>
+          <w:szCs w:val="24"/>
+        </w:rPr>
+        <w:t xml:space="preserve"> планом в</w:t>
+      </w:r>
+      <w:r>
+        <w:rPr>
+          <w:rFonts w:cstheme="minorHAnsi"/>
+          <w:i/>
+          <w:sz w:val="24"/>
+          <w:szCs w:val="24"/>
+        </w:rPr>
+        <w:t>ыполнения запроса является 1</w:t>
+      </w:r>
+      <w:r>
+        <w:rPr>
+          <w:rFonts w:cstheme="minorHAnsi"/>
+          <w:i/>
+          <w:sz w:val="24"/>
+          <w:szCs w:val="24"/>
+        </w:rPr>
+        <w:t xml:space="preserve"> так как происходит объединение только после необходимой выборки, вместо полного объединения таблиц</w:t>
+      </w:r>
+      <w:r>
+        <w:rPr>
+          <w:rFonts w:cstheme="minorHAnsi"/>
+          <w:i/>
+          <w:sz w:val="24"/>
+          <w:szCs w:val="24"/>
+        </w:rPr>
+        <w:t xml:space="preserve"> </w:t>
+      </w:r>
+      <w:r>
+        <w:rPr>
+          <w:rFonts w:cstheme="minorHAnsi"/>
+          <w:i/>
+          <w:sz w:val="24"/>
+          <w:szCs w:val="24"/>
+        </w:rPr>
+        <w:t xml:space="preserve">и если будет </w:t>
+      </w:r>
+      <w:r>
+        <w:rPr>
+          <w:rFonts w:cstheme="minorHAnsi"/>
+          <w:i/>
+          <w:sz w:val="24"/>
+          <w:szCs w:val="24"/>
+          <w:lang w:val="en-US"/>
+        </w:rPr>
+        <w:t>hash</w:t>
+      </w:r>
+      <w:r>
+        <w:rPr>
+          <w:rFonts w:cstheme="minorHAnsi"/>
+          <w:i/>
+          <w:sz w:val="24"/>
+          <w:szCs w:val="24"/>
+        </w:rPr>
+        <w:t xml:space="preserve"> </w:t>
+      </w:r>
+      <w:proofErr w:type="gramStart"/>
+      <w:r>
+        <w:rPr>
+          <w:rFonts w:cstheme="minorHAnsi"/>
+          <w:i/>
+          <w:sz w:val="24"/>
+          <w:szCs w:val="24"/>
+          <w:lang w:val="en-US"/>
+        </w:rPr>
+        <w:t>join</w:t>
+      </w:r>
+      <w:proofErr w:type="gramEnd"/>
+      <w:r>
+        <w:rPr>
+          <w:rFonts w:cstheme="minorHAnsi"/>
+          <w:i/>
+          <w:sz w:val="24"/>
+          <w:szCs w:val="24"/>
+        </w:rPr>
+        <w:t xml:space="preserve"> то будет построена </w:t>
+      </w:r>
+      <w:r>
+        <w:rPr>
+          <w:rFonts w:cstheme="minorHAnsi"/>
+          <w:i/>
+          <w:sz w:val="24"/>
+          <w:szCs w:val="24"/>
+          <w:lang w:val="en-US"/>
+        </w:rPr>
+        <w:t>hash</w:t>
+      </w:r>
+      <w:r>
+        <w:rPr>
+          <w:rFonts w:cstheme="minorHAnsi"/>
+          <w:i/>
+          <w:sz w:val="24"/>
+          <w:szCs w:val="24"/>
+        </w:rPr>
+        <w:t>-таблица по таблице в которой меньше строк</w:t>
+      </w:r>
+      <w:r>
+        <w:rPr>
+          <w:rFonts w:cstheme="minorHAnsi"/>
+          <w:i/>
+          <w:sz w:val="24"/>
+          <w:szCs w:val="24"/>
+        </w:rPr>
+        <w:t>.</w:t>
+      </w:r>
+      <w:r>
+        <w:rPr>
+          <w:rFonts w:cstheme="minorHAnsi"/>
+          <w:i/>
+          <w:sz w:val="24"/>
+          <w:szCs w:val="24"/>
+        </w:rPr>
+        <w:t xml:space="preserve"> </w:t>
+      </w:r>
+    </w:p>
+    <w:p>
+      <w:pPr>
+        <w:rPr>
+          <w:rFonts w:cstheme="minorHAnsi"/>
+          <w:b/>
+          <w:i/>
+          <w:sz w:val="24"/>
+          <w:szCs w:val="24"/>
+        </w:rPr>
+      </w:pPr>
+      <w:r>
+        <w:rPr>
+          <w:rFonts w:cstheme="minorHAnsi"/>
+          <w:b/>
+          <w:i/>
+          <w:sz w:val="24"/>
+          <w:szCs w:val="24"/>
+        </w:rPr>
+        <w:t>ИНДЕКСЫ</w:t>
+      </w:r>
+    </w:p>
+    <w:p>
+      <w:pPr>
+        <w:rPr>
+          <w:rFonts w:cstheme="minorHAnsi"/>
+          <w:i/>
+          <w:sz w:val="24"/>
+          <w:szCs w:val="24"/>
+        </w:rPr>
+      </w:pPr>
+      <w:r>
+        <w:rPr>
+          <w:rFonts w:cstheme="minorHAnsi"/>
+          <w:i/>
+          <w:sz w:val="24"/>
+          <w:szCs w:val="24"/>
+        </w:rPr>
+        <w:t xml:space="preserve">Имеет смысл добавить </w:t>
+      </w:r>
+      <w:r>
+        <w:rPr>
+          <w:rFonts w:cstheme="minorHAnsi"/>
+          <w:i/>
+          <w:sz w:val="24"/>
+          <w:szCs w:val="24"/>
+        </w:rPr>
+        <w:t xml:space="preserve">на ЛЮДИ.ИД </w:t>
+      </w:r>
+      <w:r>
+        <w:rPr>
+          <w:rFonts w:cstheme="minorHAnsi"/>
+          <w:i/>
+          <w:sz w:val="24"/>
+          <w:szCs w:val="24"/>
+          <w:lang w:val="en-US"/>
+        </w:rPr>
+        <w:t>HASH</w:t>
+      </w:r>
+      <w:r>
+        <w:rPr>
+          <w:rFonts w:cstheme="minorHAnsi"/>
+          <w:i/>
+          <w:sz w:val="24"/>
+          <w:szCs w:val="24"/>
+        </w:rPr>
+        <w:t xml:space="preserve"> – индекс (хеширование значений идет по этому ключу, таким образом время выполнения +- константное), так как идет прямое сравнение и ЛЮДИ является правой таблицей в </w:t>
+      </w:r>
+      <w:r>
+        <w:rPr>
+          <w:rFonts w:cstheme="minorHAnsi"/>
+          <w:i/>
+          <w:sz w:val="24"/>
+          <w:szCs w:val="24"/>
+          <w:lang w:val="en-US"/>
+        </w:rPr>
+        <w:t>RIGHT</w:t>
+      </w:r>
+      <w:r>
+        <w:rPr>
+          <w:rFonts w:cstheme="minorHAnsi"/>
+          <w:i/>
+          <w:sz w:val="24"/>
+          <w:szCs w:val="24"/>
+        </w:rPr>
+        <w:t xml:space="preserve"> </w:t>
+      </w:r>
+      <w:r>
+        <w:rPr>
+          <w:rFonts w:cstheme="minorHAnsi"/>
+          <w:i/>
+          <w:sz w:val="24"/>
+          <w:szCs w:val="24"/>
+          <w:lang w:val="en-US"/>
+        </w:rPr>
+        <w:t>JOIN</w:t>
+      </w:r>
+      <w:r>
+        <w:rPr>
+          <w:rFonts w:cstheme="minorHAnsi"/>
+          <w:i/>
+          <w:sz w:val="24"/>
+          <w:szCs w:val="24"/>
+        </w:rPr>
+        <w:t>-е</w:t>
+      </w:r>
+      <w:r>
+        <w:rPr>
+          <w:rFonts w:cstheme="minorHAnsi"/>
+          <w:i/>
+          <w:sz w:val="24"/>
+          <w:szCs w:val="24"/>
+        </w:rPr>
+        <w:t xml:space="preserve"> и по ней будет поиск.</w:t>
+      </w:r>
+    </w:p>
+    <w:p>
+      <w:pPr>
+        <w:rPr>
+          <w:rFonts w:cstheme="minorHAnsi"/>
+          <w:i/>
+          <w:sz w:val="24"/>
+          <w:szCs w:val="24"/>
+        </w:rPr>
+      </w:pPr>
       <w:r>
         <w:rPr>
           <w:rFonts w:cstheme="minorHAnsi"/>
@@ -7588,227 +8558,6 @@
           <w:szCs w:val="24"/>
         </w:rPr>
         <w:lastRenderedPageBreak/>
-        <w:t xml:space="preserve">Второй план самый неоптимальный, так как операции выборки происходят после объединений. </w:t>
-      </w:r>
-      <w:r>
-        <w:rPr>
-          <w:rFonts w:cstheme="minorHAnsi"/>
-          <w:i/>
-          <w:sz w:val="24"/>
-          <w:szCs w:val="24"/>
-        </w:rPr>
-        <w:t>Оптимальным планом выполнения запроса является правый так как происходит объединение только после необходимой выборки, вместо полного объединения таблиц.</w:t>
-      </w:r>
-    </w:p>
-    <w:p>
-      <w:pPr>
-        <w:rPr>
-          <w:rFonts w:cstheme="minorHAnsi"/>
-          <w:b/>
-          <w:i/>
-          <w:sz w:val="24"/>
-          <w:szCs w:val="24"/>
-        </w:rPr>
-      </w:pPr>
-      <w:r>
-        <w:rPr>
-          <w:rFonts w:cstheme="minorHAnsi"/>
-          <w:b/>
-          <w:i/>
-          <w:sz w:val="24"/>
-          <w:szCs w:val="24"/>
-        </w:rPr>
-        <w:t>ИНДЕКСЫ</w:t>
-      </w:r>
-    </w:p>
-    <w:p>
-      <w:pPr>
-        <w:rPr>
-          <w:rFonts w:cstheme="minorHAnsi"/>
-          <w:i/>
-          <w:sz w:val="24"/>
-          <w:szCs w:val="24"/>
-        </w:rPr>
-      </w:pPr>
-      <w:r>
-        <w:rPr>
-          <w:rFonts w:cstheme="minorHAnsi"/>
-          <w:i/>
-          <w:sz w:val="24"/>
-          <w:szCs w:val="24"/>
-        </w:rPr>
-        <w:t xml:space="preserve">Имеет смысл добавить </w:t>
-      </w:r>
-      <w:r>
-        <w:rPr>
-          <w:rFonts w:cstheme="minorHAnsi"/>
-          <w:i/>
-          <w:sz w:val="24"/>
-          <w:szCs w:val="24"/>
-        </w:rPr>
-        <w:t xml:space="preserve">на ЛЮДИ.ИД </w:t>
-      </w:r>
-      <w:r>
-        <w:rPr>
-          <w:rFonts w:cstheme="minorHAnsi"/>
-          <w:i/>
-          <w:sz w:val="24"/>
-          <w:szCs w:val="24"/>
-          <w:lang w:val="en-US"/>
-        </w:rPr>
-        <w:t>HASH</w:t>
-      </w:r>
-      <w:r>
-        <w:rPr>
-          <w:rFonts w:cstheme="minorHAnsi"/>
-          <w:i/>
-          <w:sz w:val="24"/>
-          <w:szCs w:val="24"/>
-        </w:rPr>
-        <w:t xml:space="preserve"> – индекс (хеширование значений идет по этому ключу, таким образом время выполнения +- константное), так как идет прямое сравнение и ЛЮДИ является правой таблицей в </w:t>
-      </w:r>
-      <w:r>
-        <w:rPr>
-          <w:rFonts w:cstheme="minorHAnsi"/>
-          <w:i/>
-          <w:sz w:val="24"/>
-          <w:szCs w:val="24"/>
-          <w:lang w:val="en-US"/>
-        </w:rPr>
-        <w:t>LEFT</w:t>
-      </w:r>
-      <w:r>
-        <w:rPr>
-          <w:rFonts w:cstheme="minorHAnsi"/>
-          <w:i/>
-          <w:sz w:val="24"/>
-          <w:szCs w:val="24"/>
-        </w:rPr>
-        <w:t xml:space="preserve"> </w:t>
-      </w:r>
-      <w:r>
-        <w:rPr>
-          <w:rFonts w:cstheme="minorHAnsi"/>
-          <w:i/>
-          <w:sz w:val="24"/>
-          <w:szCs w:val="24"/>
-          <w:lang w:val="en-US"/>
-        </w:rPr>
-        <w:t>JOIN</w:t>
-      </w:r>
-      <w:r>
-        <w:rPr>
-          <w:rFonts w:cstheme="minorHAnsi"/>
-          <w:i/>
-          <w:sz w:val="24"/>
-          <w:szCs w:val="24"/>
-        </w:rPr>
-        <w:t>-е</w:t>
-      </w:r>
-      <w:r>
-        <w:rPr>
-          <w:rFonts w:cstheme="minorHAnsi"/>
-          <w:i/>
-          <w:sz w:val="24"/>
-          <w:szCs w:val="24"/>
-        </w:rPr>
-        <w:t xml:space="preserve"> и по ней будет поиск.</w:t>
-      </w:r>
-    </w:p>
-    <w:p>
-      <w:pPr>
-        <w:rPr>
-          <w:rFonts w:cstheme="minorHAnsi"/>
-          <w:i/>
-          <w:sz w:val="24"/>
-          <w:szCs w:val="24"/>
-        </w:rPr>
-      </w:pPr>
-      <w:r>
-        <w:rPr>
-          <w:rFonts w:cstheme="minorHAnsi"/>
-          <w:i/>
-          <w:sz w:val="24"/>
-          <w:szCs w:val="24"/>
-        </w:rPr>
-        <w:t xml:space="preserve">Аналогичная ситуация с ОБУЧЕНИЯ.ЧЛВК_ИД происходит объединения — это тоже правая таблица в </w:t>
-      </w:r>
-      <w:proofErr w:type="gramStart"/>
-      <w:r>
-        <w:rPr>
-          <w:rFonts w:cstheme="minorHAnsi"/>
-          <w:i/>
-          <w:sz w:val="24"/>
-          <w:szCs w:val="24"/>
-          <w:lang w:val="en-US"/>
-        </w:rPr>
-        <w:t>LEFT</w:t>
-      </w:r>
-      <w:proofErr w:type="gramEnd"/>
-      <w:r>
-        <w:rPr>
-          <w:rFonts w:cstheme="minorHAnsi"/>
-          <w:i/>
-          <w:sz w:val="24"/>
-          <w:szCs w:val="24"/>
-        </w:rPr>
-        <w:t xml:space="preserve"> </w:t>
-      </w:r>
-      <w:r>
-        <w:rPr>
-          <w:rFonts w:cstheme="minorHAnsi"/>
-          <w:i/>
-          <w:sz w:val="24"/>
-          <w:szCs w:val="24"/>
-          <w:lang w:val="en-US"/>
-        </w:rPr>
-        <w:t>JOIN</w:t>
-      </w:r>
-      <w:r>
-        <w:rPr>
-          <w:rFonts w:cstheme="minorHAnsi"/>
-          <w:i/>
-          <w:sz w:val="24"/>
-          <w:szCs w:val="24"/>
-        </w:rPr>
-        <w:t xml:space="preserve">-а и по ней будет вестись поиск по конкретным значениям. Будем использовать </w:t>
-      </w:r>
-      <w:r>
-        <w:rPr>
-          <w:rFonts w:cstheme="minorHAnsi"/>
-          <w:i/>
-          <w:sz w:val="24"/>
-          <w:szCs w:val="24"/>
-          <w:lang w:val="en-US"/>
-        </w:rPr>
-        <w:t>HASH</w:t>
-      </w:r>
-      <w:r>
-        <w:rPr>
-          <w:rFonts w:cstheme="minorHAnsi"/>
-          <w:i/>
-          <w:sz w:val="24"/>
-          <w:szCs w:val="24"/>
-        </w:rPr>
-        <w:t xml:space="preserve"> – индекс. </w:t>
-      </w:r>
-    </w:p>
-    <w:p>
-      <w:pPr>
-        <w:rPr>
-          <w:rFonts w:cstheme="minorHAnsi"/>
-          <w:i/>
-          <w:sz w:val="24"/>
-          <w:szCs w:val="24"/>
-        </w:rPr>
-      </w:pPr>
-      <w:r>
-        <w:rPr>
-          <w:rFonts w:cstheme="minorHAnsi"/>
-          <w:i/>
-          <w:sz w:val="24"/>
-          <w:szCs w:val="24"/>
-        </w:rPr>
         <w:t>Н</w:t>
       </w:r>
       <w:r>
@@ -7847,24 +8596,6 @@
           <w:szCs w:val="24"/>
         </w:rPr>
         <w:br/>
-      </w:r>
-    </w:p>
-    <w:p>
-      <w:pPr>
-        <w:rPr>
-          <w:rFonts w:cstheme="minorHAnsi"/>
-          <w:i/>
-          <w:sz w:val="24"/>
-          <w:szCs w:val="24"/>
-        </w:rPr>
-      </w:pPr>
-      <w:r>
-        <w:rPr>
-          <w:rFonts w:cstheme="minorHAnsi"/>
-          <w:i/>
-          <w:sz w:val="24"/>
-          <w:szCs w:val="24"/>
-        </w:rPr>
         <w:t xml:space="preserve">Аналогично нужно добавить </w:t>
       </w:r>
       <w:r>
@@ -8049,98 +8780,6 @@
           <w:sz w:val="24"/>
           <w:szCs w:val="24"/>
         </w:rPr>
-        <w:t xml:space="preserve">ИН_ОБУЧ_ЧЛВК_ИД </w:t>
-      </w:r>
-      <w:r>
-        <w:rPr>
-          <w:rFonts w:asciiTheme="minorHAnsi" w:hAnsiTheme="minorHAnsi" w:cstheme="minorHAnsi"/>
-          <w:i/>
-          <w:color w:val="0033B3"/>
-          <w:sz w:val="24"/>
-          <w:szCs w:val="24"/>
-        </w:rPr>
-        <w:t xml:space="preserve">ON </w:t>
-      </w:r>
-      <w:r>
-        <w:rPr>
-          <w:rFonts w:asciiTheme="minorHAnsi" w:hAnsiTheme="minorHAnsi" w:cstheme="minorHAnsi"/>
-          <w:i/>
-          <w:color w:val="080808"/>
-          <w:sz w:val="24"/>
-          <w:szCs w:val="24"/>
-        </w:rPr>
-        <w:t xml:space="preserve">"Н_ОБУЧЕНИЯ" </w:t>
-      </w:r>
-      <w:r>
-        <w:rPr>
-          <w:rFonts w:asciiTheme="minorHAnsi" w:hAnsiTheme="minorHAnsi" w:cstheme="minorHAnsi"/>
-          <w:i/>
-          <w:color w:val="0033B3"/>
-          <w:sz w:val="24"/>
-          <w:szCs w:val="24"/>
-        </w:rPr>
-        <w:t xml:space="preserve">USING </w:t>
-      </w:r>
-      <w:proofErr w:type="spellStart"/>
-      <w:r>
-        <w:rPr>
-          <w:rFonts w:asciiTheme="minorHAnsi" w:hAnsiTheme="minorHAnsi" w:cstheme="minorHAnsi"/>
-          <w:i/>
-          <w:color w:val="000000"/>
-          <w:sz w:val="24"/>
-          <w:szCs w:val="24"/>
-        </w:rPr>
-        <w:t>hash</w:t>
-      </w:r>
-      <w:proofErr w:type="spellEnd"/>
-      <w:r>
-        <w:rPr>
-          <w:rFonts w:asciiTheme="minorHAnsi" w:hAnsiTheme="minorHAnsi" w:cstheme="minorHAnsi"/>
-          <w:i/>
-          <w:color w:val="000000"/>
-          <w:sz w:val="24"/>
-          <w:szCs w:val="24"/>
-        </w:rPr>
-        <w:t xml:space="preserve"> </w:t>
-      </w:r>
-      <w:r>
-        <w:rPr>
-          <w:rFonts w:asciiTheme="minorHAnsi" w:hAnsiTheme="minorHAnsi" w:cstheme="minorHAnsi"/>
-          <w:i/>
-          <w:color w:val="080808"/>
-          <w:sz w:val="24"/>
-          <w:szCs w:val="24"/>
-        </w:rPr>
-        <w:t>("ЧЛВК_ИД");</w:t>
-      </w:r>
-      <w:r>
-        <w:rPr>
-          <w:rFonts w:asciiTheme="minorHAnsi" w:hAnsiTheme="minorHAnsi" w:cstheme="minorHAnsi"/>
-          <w:i/>
-          <w:color w:val="080808"/>
-          <w:sz w:val="24"/>
-          <w:szCs w:val="24"/>
-        </w:rPr>
-        <w:br/>
-      </w:r>
-      <w:r>
-        <w:rPr>
-          <w:rFonts w:asciiTheme="minorHAnsi" w:hAnsiTheme="minorHAnsi" w:cstheme="minorHAnsi"/>
-          <w:i/>
-          <w:color w:val="0033B3"/>
-          <w:sz w:val="24"/>
-          <w:szCs w:val="24"/>
-        </w:rPr>
-        <w:t xml:space="preserve">CREATE INDEX </w:t>
-      </w:r>
-      <w:r>
-        <w:rPr>
-          <w:rFonts w:asciiTheme="minorHAnsi" w:hAnsiTheme="minorHAnsi" w:cstheme="minorHAnsi"/>
-          <w:i/>
-          <w:color w:val="080808"/>
-          <w:sz w:val="24"/>
-          <w:szCs w:val="24"/>
-        </w:rPr>
         <w:t xml:space="preserve">ИН_ЛЮДИ_ОТЧЕСТВО </w:t>
       </w:r>
       <w:r>
@@ -10278,7 +10917,6 @@
         </w:rPr>
         <w:t xml:space="preserve">2.145 </w:t>
       </w:r>
-      <w:proofErr w:type="gramStart"/>
       <w:r>
         <w:rPr>
           <w:rFonts w:asciiTheme="minorHAnsi" w:hAnsiTheme="minorHAnsi" w:cstheme="minorHAnsi"/>
@@ -11685,7 +12323,6 @@
         </w:rPr>
         <w:t>)</w:t>
       </w:r>
-      <w:proofErr w:type="gramEnd"/>
     </w:p>
     <w:p>
       <w:pPr>
@@ -11717,7 +12354,6 @@
           <w:sz w:val="24"/>
           <w:szCs w:val="24"/>
         </w:rPr>
-        <w:lastRenderedPageBreak/>
         <w:t>ВЫВОД</w:t>
       </w:r>
     </w:p>
@@ -11779,6 +12415,8 @@
         </w:rPr>
         <w:t>). Оказывается, если начать хорошо разбираться в вопросах оптимизации можно не хило поднят производительность если конечно все сделать грамотно. Это лабораторная работа открыла мне глаза.</w:t>
       </w:r>
+      <w:bookmarkStart w:id="0" w:name="_GoBack"/>
+      <w:bookmarkEnd w:id="0"/>
     </w:p>
     <w:sectPr>
       <w:pgSz w:w="11906" w:h="16838"/>
@@ -12234,6 +12872,7 @@
   <w:style w:type="character" w:default="1" w:styleId="a0">
     <w:name w:val="Default Paragraph Font"/>
     <w:uiPriority w:val="1"/>
+    <w:semiHidden/>
     <w:unhideWhenUsed/>
   </w:style>
   <w:style w:type="table" w:default="1" w:styleId="a1">
@@ -12638,4 +13277,16 @@
     </a:ext>
   </a:extLst>
 </a:theme>
+</file>
+
+<file path=customXml/item1.xml><?xml version="1.0" encoding="utf-8"?>
+<b:Sources xmlns:b="http://schemas.openxmlformats.org/officeDocument/2006/bibliography" xmlns="http://schemas.openxmlformats.org/officeDocument/2006/bibliography" SelectedStyle="\APASixthEditionOfficeOnline.xsl" StyleName="APA" Version="6"/>
+</file>
+
+<file path=customXml/itemProps1.xml><?xml version="1.0" encoding="utf-8"?>
+<ds:datastoreItem xmlns:ds="http://schemas.openxmlformats.org/officeDocument/2006/customXml" ds:itemID="{55369605-937C-4947-9965-259BD9EF5906}">
+  <ds:schemaRefs>
+    <ds:schemaRef ds:uri="http://schemas.openxmlformats.org/officeDocument/2006/bibliography"/>
+  </ds:schemaRefs>
+</ds:datastoreItem>
 </file>
</xml_diff>